<commit_message>
And updated the documentation.
git-svn-id: http://Marc-PC/svn/Full@597 85f15e0e-5137-b144-a863-98bd542365a3
</commit_message>
<xml_diff>
--- a/trunk/Century-succession/trunk/deploy/docs/LANDIS-II Century Succession v3.0 User Guide.docx
+++ b/trunk/Century-succession/trunk/deploy/docs/LANDIS-II Century Succession v3.0 User Guide.docx
@@ -124,7 +124,7 @@
         <w:rPr>
           <w:noProof/>
         </w:rPr>
-        <w:t>March 20, 2012</w:t>
+        <w:t>May 12, 2012</w:t>
       </w:r>
       <w:r>
         <w:rPr>
@@ -28522,330 +28522,495 @@
       <w:pPr>
         <w:pStyle w:val="textinputfile"/>
         <w:ind w:hanging="376"/>
-      </w:pPr>
-      <w:r>
+        <w:rPr>
+          <w:sz w:val="16"/>
+          <w:szCs w:val="16"/>
+        </w:rPr>
+      </w:pPr>
+      <w:r>
+        <w:rPr>
+          <w:sz w:val="16"/>
+          <w:szCs w:val="16"/>
+        </w:rPr>
         <w:t>&gt;&gt;</w:t>
       </w:r>
       <w:r>
-        <w:tab/>
-      </w:r>
-      <w:r>
-        <w:t>Name</w:t>
-      </w:r>
-      <w:r>
-        <w:tab/>
-      </w:r>
-      <w:r>
+        <w:rPr>
+          <w:sz w:val="16"/>
+          <w:szCs w:val="16"/>
+        </w:rPr>
+        <w:tab/>
+      </w:r>
+      <w:r>
+        <w:rPr>
+          <w:sz w:val="16"/>
+          <w:szCs w:val="16"/>
+        </w:rPr>
+        <w:t xml:space="preserve"> </w:t>
+      </w:r>
+      <w:r>
+        <w:rPr>
+          <w:sz w:val="16"/>
+          <w:szCs w:val="16"/>
+        </w:rPr>
+        <w:tab/>
+      </w:r>
+      <w:r>
+        <w:rPr>
+          <w:sz w:val="16"/>
+          <w:szCs w:val="16"/>
+        </w:rPr>
         <w:t>Soil</w:t>
       </w:r>
       <w:r>
+        <w:rPr>
+          <w:sz w:val="16"/>
+          <w:szCs w:val="16"/>
+        </w:rPr>
         <w:tab/>
         <w:t>Percent</w:t>
       </w:r>
       <w:r>
+        <w:rPr>
+          <w:sz w:val="16"/>
+          <w:szCs w:val="16"/>
+        </w:rPr>
         <w:tab/>
         <w:t>Percent</w:t>
       </w:r>
       <w:r>
+        <w:rPr>
+          <w:sz w:val="16"/>
+          <w:szCs w:val="16"/>
+        </w:rPr>
         <w:tab/>
         <w:t>Field</w:t>
       </w:r>
       <w:r>
+        <w:rPr>
+          <w:sz w:val="16"/>
+          <w:szCs w:val="16"/>
+        </w:rPr>
         <w:tab/>
         <w:t>Wilt</w:t>
       </w:r>
       <w:r>
-        <w:tab/>
+        <w:rPr>
+          <w:sz w:val="16"/>
+          <w:szCs w:val="16"/>
+        </w:rPr>
+        <w:tab/>
+      </w:r>
+      <w:r>
+        <w:rPr>
+          <w:sz w:val="16"/>
+          <w:szCs w:val="16"/>
+        </w:rPr>
+        <w:t xml:space="preserve">  </w:t>
       </w:r>
       <w:proofErr w:type="spellStart"/>
       <w:r>
+        <w:rPr>
+          <w:sz w:val="16"/>
+          <w:szCs w:val="16"/>
+        </w:rPr>
         <w:t>StormF</w:t>
       </w:r>
       <w:proofErr w:type="spellEnd"/>
       <w:r>
+        <w:rPr>
+          <w:sz w:val="16"/>
+          <w:szCs w:val="16"/>
+        </w:rPr>
         <w:tab/>
       </w:r>
       <w:proofErr w:type="spellStart"/>
       <w:r>
+        <w:rPr>
+          <w:sz w:val="16"/>
+          <w:szCs w:val="16"/>
+        </w:rPr>
         <w:t>BaseF</w:t>
       </w:r>
       <w:proofErr w:type="spellEnd"/>
       <w:r>
+        <w:rPr>
+          <w:sz w:val="16"/>
+          <w:szCs w:val="16"/>
+        </w:rPr>
         <w:tab/>
         <w:t>Drain</w:t>
       </w:r>
       <w:r>
+        <w:rPr>
+          <w:sz w:val="16"/>
+          <w:szCs w:val="16"/>
+        </w:rPr>
         <w:tab/>
       </w:r>
       <w:proofErr w:type="spellStart"/>
       <w:r>
+        <w:rPr>
+          <w:sz w:val="16"/>
+          <w:szCs w:val="16"/>
+        </w:rPr>
         <w:t>Atmos</w:t>
       </w:r>
       <w:proofErr w:type="spellEnd"/>
       <w:r>
+        <w:rPr>
+          <w:sz w:val="16"/>
+          <w:szCs w:val="16"/>
+        </w:rPr>
         <w:tab/>
       </w:r>
       <w:proofErr w:type="spellStart"/>
       <w:r>
+        <w:rPr>
+          <w:sz w:val="16"/>
+          <w:szCs w:val="16"/>
+        </w:rPr>
         <w:t>Atmos</w:t>
       </w:r>
       <w:proofErr w:type="spellEnd"/>
       <w:r>
+        <w:rPr>
+          <w:sz w:val="16"/>
+          <w:szCs w:val="16"/>
+        </w:rPr>
         <w:tab/>
         <w:t>Lat-</w:t>
       </w:r>
+      <w:r>
+        <w:rPr>
+          <w:sz w:val="16"/>
+          <w:szCs w:val="16"/>
+        </w:rPr>
+        <w:tab/>
+        <w:t xml:space="preserve">   </w:t>
+      </w:r>
+      <w:r>
+        <w:rPr>
+          <w:sz w:val="16"/>
+          <w:szCs w:val="16"/>
+        </w:rPr>
+        <w:t>Decay</w:t>
+      </w:r>
+      <w:r>
+        <w:rPr>
+          <w:sz w:val="16"/>
+          <w:szCs w:val="16"/>
+        </w:rPr>
+        <w:tab/>
+        <w:t>Decay</w:t>
+      </w:r>
+      <w:r>
+        <w:rPr>
+          <w:sz w:val="16"/>
+          <w:szCs w:val="16"/>
+        </w:rPr>
+        <w:tab/>
+        <w:t>Decay</w:t>
+      </w:r>
+      <w:r>
+        <w:rPr>
+          <w:sz w:val="16"/>
+          <w:szCs w:val="16"/>
+        </w:rPr>
+        <w:tab/>
+        <w:t xml:space="preserve">Decay </w:t>
+      </w:r>
+      <w:proofErr w:type="spellStart"/>
+      <w:r>
+        <w:rPr>
+          <w:sz w:val="16"/>
+          <w:szCs w:val="16"/>
+        </w:rPr>
+        <w:t>Denitrif</w:t>
+      </w:r>
+      <w:proofErr w:type="spellEnd"/>
     </w:p>
     <w:p>
       <w:pPr>
         <w:pStyle w:val="textinputfile"/>
         <w:ind w:hanging="376"/>
-      </w:pPr>
-      <w:r>
+        <w:rPr>
+          <w:sz w:val="16"/>
+          <w:szCs w:val="16"/>
+        </w:rPr>
+      </w:pPr>
+      <w:r>
+        <w:rPr>
+          <w:sz w:val="16"/>
+          <w:szCs w:val="16"/>
+        </w:rPr>
         <w:t>&gt;&gt;</w:t>
       </w:r>
       <w:r>
-        <w:tab/>
-      </w:r>
-      <w:r>
-        <w:tab/>
-      </w:r>
-      <w:r>
-        <w:tab/>
-      </w:r>
-      <w:r>
-        <w:t>Depth</w:t>
-      </w:r>
-      <w:r>
+        <w:rPr>
+          <w:sz w:val="16"/>
+          <w:szCs w:val="16"/>
+        </w:rPr>
+        <w:tab/>
+      </w:r>
+      <w:r>
+        <w:rPr>
+          <w:sz w:val="16"/>
+          <w:szCs w:val="16"/>
+        </w:rPr>
+        <w:t xml:space="preserve"> </w:t>
+      </w:r>
+      <w:r>
+        <w:rPr>
+          <w:sz w:val="16"/>
+          <w:szCs w:val="16"/>
+        </w:rPr>
+        <w:tab/>
+      </w:r>
+      <w:proofErr w:type="spellStart"/>
+      <w:proofErr w:type="gramStart"/>
+      <w:r>
+        <w:rPr>
+          <w:sz w:val="16"/>
+          <w:szCs w:val="16"/>
+        </w:rPr>
+        <w:t>d</w:t>
+      </w:r>
+      <w:r>
+        <w:rPr>
+          <w:sz w:val="16"/>
+          <w:szCs w:val="16"/>
+        </w:rPr>
+        <w:t>ep</w:t>
+      </w:r>
+      <w:proofErr w:type="spellEnd"/>
+      <w:proofErr w:type="gramEnd"/>
+      <w:r>
+        <w:rPr>
+          <w:sz w:val="16"/>
+          <w:szCs w:val="16"/>
+        </w:rPr>
         <w:tab/>
         <w:t>Clay</w:t>
       </w:r>
       <w:r>
-        <w:tab/>
+        <w:rPr>
+          <w:sz w:val="16"/>
+          <w:szCs w:val="16"/>
+        </w:rPr>
+        <w:tab/>
+      </w:r>
+      <w:r>
+        <w:rPr>
+          <w:sz w:val="16"/>
+          <w:szCs w:val="16"/>
+        </w:rPr>
+        <w:tab/>
+      </w:r>
+      <w:r>
+        <w:rPr>
+          <w:sz w:val="16"/>
+          <w:szCs w:val="16"/>
+        </w:rPr>
         <w:t>Sand</w:t>
       </w:r>
       <w:r>
-        <w:tab/>
+        <w:rPr>
+          <w:sz w:val="16"/>
+          <w:szCs w:val="16"/>
+        </w:rPr>
+        <w:tab/>
+      </w:r>
+      <w:r>
+        <w:rPr>
+          <w:sz w:val="16"/>
+          <w:szCs w:val="16"/>
+        </w:rPr>
+        <w:tab/>
+      </w:r>
+      <w:r>
+        <w:rPr>
+          <w:sz w:val="16"/>
+          <w:szCs w:val="16"/>
+        </w:rPr>
         <w:t>Cap</w:t>
       </w:r>
       <w:r>
-        <w:tab/>
-      </w:r>
-      <w:r>
-        <w:tab/>
-      </w:r>
-      <w:r>
+        <w:rPr>
+          <w:sz w:val="16"/>
+          <w:szCs w:val="16"/>
+        </w:rPr>
+        <w:tab/>
+      </w:r>
+      <w:r>
+        <w:rPr>
+          <w:sz w:val="16"/>
+          <w:szCs w:val="16"/>
+        </w:rPr>
+        <w:tab/>
+      </w:r>
+      <w:r>
+        <w:rPr>
+          <w:sz w:val="16"/>
+          <w:szCs w:val="16"/>
+        </w:rPr>
         <w:t>Point</w:t>
       </w:r>
       <w:r>
-        <w:tab/>
+        <w:rPr>
+          <w:sz w:val="16"/>
+          <w:szCs w:val="16"/>
+        </w:rPr>
+        <w:t xml:space="preserve">  </w:t>
       </w:r>
       <w:proofErr w:type="spellStart"/>
       <w:r>
+        <w:rPr>
+          <w:sz w:val="16"/>
+          <w:szCs w:val="16"/>
+        </w:rPr>
         <w:t>Fract</w:t>
       </w:r>
       <w:proofErr w:type="spellEnd"/>
       <w:r>
+        <w:rPr>
+          <w:sz w:val="16"/>
+          <w:szCs w:val="16"/>
+        </w:rPr>
         <w:tab/>
       </w:r>
       <w:proofErr w:type="spellStart"/>
       <w:r>
+        <w:rPr>
+          <w:sz w:val="16"/>
+          <w:szCs w:val="16"/>
+        </w:rPr>
         <w:t>Fract</w:t>
       </w:r>
       <w:proofErr w:type="spellEnd"/>
       <w:r>
-        <w:tab/>
-      </w:r>
-      <w:r>
-        <w:tab/>
-      </w:r>
-      <w:r>
-        <w:tab/>
-      </w:r>
-      <w:r>
+        <w:rPr>
+          <w:sz w:val="16"/>
+          <w:szCs w:val="16"/>
+        </w:rPr>
+        <w:tab/>
+      </w:r>
+      <w:r>
+        <w:rPr>
+          <w:sz w:val="16"/>
+          <w:szCs w:val="16"/>
+        </w:rPr>
+        <w:tab/>
+      </w:r>
+      <w:r>
+        <w:rPr>
+          <w:sz w:val="16"/>
+          <w:szCs w:val="16"/>
+        </w:rPr>
+        <w:tab/>
         <w:t>N</w:t>
       </w:r>
       <w:r>
-        <w:tab/>
-      </w:r>
-      <w:r>
-        <w:tab/>
-      </w:r>
-      <w:r>
+        <w:rPr>
+          <w:sz w:val="16"/>
+          <w:szCs w:val="16"/>
+        </w:rPr>
+        <w:tab/>
+      </w:r>
+      <w:r>
+        <w:rPr>
+          <w:sz w:val="16"/>
+          <w:szCs w:val="16"/>
+        </w:rPr>
+        <w:tab/>
         <w:t>N</w:t>
       </w:r>
       <w:r>
-        <w:tab/>
-      </w:r>
-      <w:r>
+        <w:rPr>
+          <w:sz w:val="16"/>
+          <w:szCs w:val="16"/>
+        </w:rPr>
+        <w:tab/>
+      </w:r>
+      <w:r>
+        <w:rPr>
+          <w:sz w:val="16"/>
+          <w:szCs w:val="16"/>
+        </w:rPr>
         <w:tab/>
       </w:r>
       <w:proofErr w:type="spellStart"/>
       <w:r>
+        <w:rPr>
+          <w:sz w:val="16"/>
+          <w:szCs w:val="16"/>
+        </w:rPr>
         <w:t>itude</w:t>
       </w:r>
       <w:proofErr w:type="spellEnd"/>
+      <w:r>
+        <w:rPr>
+          <w:sz w:val="16"/>
+          <w:szCs w:val="16"/>
+        </w:rPr>
+        <w:t xml:space="preserve">   </w:t>
+      </w:r>
+      <w:r>
+        <w:rPr>
+          <w:sz w:val="16"/>
+          <w:szCs w:val="16"/>
+        </w:rPr>
+        <w:t>Rate</w:t>
+      </w:r>
+      <w:r>
+        <w:rPr>
+          <w:sz w:val="16"/>
+          <w:szCs w:val="16"/>
+        </w:rPr>
+        <w:tab/>
+      </w:r>
+      <w:r>
+        <w:rPr>
+          <w:sz w:val="16"/>
+          <w:szCs w:val="16"/>
+        </w:rPr>
+        <w:t xml:space="preserve"> </w:t>
+      </w:r>
+      <w:r>
+        <w:rPr>
+          <w:sz w:val="16"/>
+          <w:szCs w:val="16"/>
+        </w:rPr>
+        <w:t>Rate</w:t>
+      </w:r>
+      <w:r>
+        <w:rPr>
+          <w:sz w:val="16"/>
+          <w:szCs w:val="16"/>
+        </w:rPr>
+        <w:tab/>
+        <w:t>Rate</w:t>
+      </w:r>
+      <w:r>
+        <w:rPr>
+          <w:sz w:val="16"/>
+          <w:szCs w:val="16"/>
+        </w:rPr>
+        <w:tab/>
+      </w:r>
+      <w:r>
+        <w:rPr>
+          <w:sz w:val="16"/>
+          <w:szCs w:val="16"/>
+        </w:rPr>
+        <w:tab/>
+        <w:t>Rate</w:t>
+      </w:r>
     </w:p>
     <w:p>
       <w:pPr>
         <w:pStyle w:val="textinputfile"/>
         <w:ind w:hanging="376"/>
-      </w:pPr>
-      <w:r>
-        <w:t>&gt;&gt;      cm</w:t>
-      </w:r>
-      <w:r>
-        <w:tab/>
-      </w:r>
-      <w:r>
-        <w:tab/>
-      </w:r>
-      <w:r>
-        <w:tab/>
-      </w:r>
-      <w:r>
-        <w:tab/>
-      </w:r>
-      <w:r>
-        <w:tab/>
-      </w:r>
-      <w:r>
-        <w:tab/>
-      </w:r>
-      <w:r>
-        <w:tab/>
-      </w:r>
-      <w:r>
-        <w:tab/>
-      </w:r>
-      <w:r>
-        <w:tab/>
-      </w:r>
-      <w:r>
-        <w:tab/>
-      </w:r>
-      <w:proofErr w:type="spellStart"/>
-      <w:r>
-        <w:t>frac</w:t>
-      </w:r>
-      <w:proofErr w:type="spellEnd"/>
-      <w:r>
-        <w:tab/>
-      </w:r>
-      <w:proofErr w:type="spellStart"/>
-      <w:r>
-        <w:t>frac</w:t>
-      </w:r>
-      <w:proofErr w:type="spellEnd"/>
-      <w:r>
-        <w:tab/>
-      </w:r>
-      <w:r>
-        <w:tab/>
-      </w:r>
-      <w:r>
-        <w:tab/>
-      </w:r>
-      <w:r>
-        <w:t>inputs</w:t>
-      </w:r>
-      <w:r>
-        <w:tab/>
-        <w:t>inter</w:t>
-      </w:r>
-    </w:p>
-    <w:p>
-      <w:pPr>
-        <w:pStyle w:val="textinputfile"/>
-        <w:ind w:hanging="376"/>
-      </w:pPr>
-      <w:r>
-        <w:t>eco1</w:t>
-      </w:r>
-      <w:r>
-        <w:tab/>
-      </w:r>
-      <w:r>
-        <w:tab/>
-      </w:r>
-      <w:r>
-        <w:t>100</w:t>
-      </w:r>
-      <w:r>
-        <w:tab/>
-      </w:r>
-      <w:r>
-        <w:tab/>
-      </w:r>
-      <w:r>
-        <w:t>0.069</w:t>
-      </w:r>
-      <w:r>
-        <w:tab/>
-        <w:t>0.591</w:t>
-      </w:r>
-      <w:r>
-        <w:tab/>
-        <w:t>0.3</w:t>
-      </w:r>
-      <w:r>
-        <w:tab/>
-      </w:r>
-      <w:r>
-        <w:tab/>
-      </w:r>
-      <w:r>
-        <w:t>0.2</w:t>
-      </w:r>
-      <w:r>
-        <w:tab/>
-      </w:r>
-      <w:r>
-        <w:tab/>
-      </w:r>
-      <w:r>
-        <w:t>0.4</w:t>
-      </w:r>
-      <w:r>
-        <w:tab/>
-      </w:r>
-      <w:r>
-        <w:tab/>
-      </w:r>
-      <w:r>
-        <w:t>0.4</w:t>
-      </w:r>
-      <w:r>
-        <w:tab/>
-      </w:r>
-      <w:r>
-        <w:tab/>
-      </w:r>
-      <w:r>
-        <w:t>0.75</w:t>
-      </w:r>
-      <w:r>
-        <w:tab/>
-        <w:t>0.06</w:t>
-      </w:r>
-      <w:r>
-        <w:tab/>
-        <w:t>0.15</w:t>
-      </w:r>
-      <w:r>
-        <w:tab/>
-        <w:t>44</w:t>
-      </w:r>
-    </w:p>
-    <w:p>
-      <w:pPr>
-        <w:pStyle w:val="textinputfile"/>
-        <w:ind w:hanging="376"/>
-      </w:pPr>
-    </w:p>
-    <w:p>
-      <w:pPr>
-        <w:pStyle w:val="textinputfile"/>
-        <w:ind w:hanging="376"/>
         <w:rPr>
           <w:sz w:val="16"/>
           <w:szCs w:val="16"/>
@@ -28877,459 +29042,7 @@
           <w:sz w:val="16"/>
           <w:szCs w:val="16"/>
         </w:rPr>
-        <w:t>Soil</w:t>
-      </w:r>
-      <w:r>
-        <w:rPr>
-          <w:sz w:val="16"/>
-          <w:szCs w:val="16"/>
-        </w:rPr>
-        <w:tab/>
-        <w:t>Percent</w:t>
-      </w:r>
-      <w:r>
-        <w:rPr>
-          <w:sz w:val="16"/>
-          <w:szCs w:val="16"/>
-        </w:rPr>
-        <w:tab/>
-        <w:t>Percent</w:t>
-      </w:r>
-      <w:r>
-        <w:rPr>
-          <w:sz w:val="16"/>
-          <w:szCs w:val="16"/>
-        </w:rPr>
-        <w:tab/>
-        <w:t>Field</w:t>
-      </w:r>
-      <w:r>
-        <w:rPr>
-          <w:sz w:val="16"/>
-          <w:szCs w:val="16"/>
-        </w:rPr>
-        <w:tab/>
-        <w:t>Wilt</w:t>
-      </w:r>
-      <w:r>
-        <w:rPr>
-          <w:sz w:val="16"/>
-          <w:szCs w:val="16"/>
-        </w:rPr>
-        <w:tab/>
-      </w:r>
-      <w:r>
-        <w:rPr>
-          <w:sz w:val="16"/>
-          <w:szCs w:val="16"/>
-        </w:rPr>
-        <w:t xml:space="preserve">  </w:t>
-      </w:r>
-      <w:proofErr w:type="spellStart"/>
-      <w:r>
-        <w:rPr>
-          <w:sz w:val="16"/>
-          <w:szCs w:val="16"/>
-        </w:rPr>
-        <w:t>StormF</w:t>
-      </w:r>
-      <w:proofErr w:type="spellEnd"/>
-      <w:r>
-        <w:rPr>
-          <w:sz w:val="16"/>
-          <w:szCs w:val="16"/>
-        </w:rPr>
-        <w:tab/>
-      </w:r>
-      <w:proofErr w:type="spellStart"/>
-      <w:r>
-        <w:rPr>
-          <w:sz w:val="16"/>
-          <w:szCs w:val="16"/>
-        </w:rPr>
-        <w:t>BaseF</w:t>
-      </w:r>
-      <w:proofErr w:type="spellEnd"/>
-      <w:r>
-        <w:rPr>
-          <w:sz w:val="16"/>
-          <w:szCs w:val="16"/>
-        </w:rPr>
-        <w:tab/>
-        <w:t>Drain</w:t>
-      </w:r>
-      <w:r>
-        <w:rPr>
-          <w:sz w:val="16"/>
-          <w:szCs w:val="16"/>
-        </w:rPr>
-        <w:tab/>
-      </w:r>
-      <w:proofErr w:type="spellStart"/>
-      <w:r>
-        <w:rPr>
-          <w:sz w:val="16"/>
-          <w:szCs w:val="16"/>
-        </w:rPr>
-        <w:t>Atmos</w:t>
-      </w:r>
-      <w:proofErr w:type="spellEnd"/>
-      <w:r>
-        <w:rPr>
-          <w:sz w:val="16"/>
-          <w:szCs w:val="16"/>
-        </w:rPr>
-        <w:tab/>
-      </w:r>
-      <w:proofErr w:type="spellStart"/>
-      <w:r>
-        <w:rPr>
-          <w:sz w:val="16"/>
-          <w:szCs w:val="16"/>
-        </w:rPr>
-        <w:t>Atmos</w:t>
-      </w:r>
-      <w:proofErr w:type="spellEnd"/>
-      <w:r>
-        <w:rPr>
-          <w:sz w:val="16"/>
-          <w:szCs w:val="16"/>
-        </w:rPr>
-        <w:tab/>
-        <w:t>Lat-</w:t>
-      </w:r>
-      <w:r>
-        <w:rPr>
-          <w:sz w:val="16"/>
-          <w:szCs w:val="16"/>
-        </w:rPr>
-        <w:tab/>
-        <w:t xml:space="preserve">   </w:t>
-      </w:r>
-      <w:r>
-        <w:rPr>
-          <w:sz w:val="16"/>
-          <w:szCs w:val="16"/>
-        </w:rPr>
-        <w:t>Decay</w:t>
-      </w:r>
-      <w:r>
-        <w:rPr>
-          <w:sz w:val="16"/>
-          <w:szCs w:val="16"/>
-        </w:rPr>
-        <w:tab/>
-        <w:t>Decay</w:t>
-      </w:r>
-      <w:r>
-        <w:rPr>
-          <w:sz w:val="16"/>
-          <w:szCs w:val="16"/>
-        </w:rPr>
-        <w:tab/>
-        <w:t>Decay</w:t>
-      </w:r>
-      <w:r>
-        <w:rPr>
-          <w:sz w:val="16"/>
-          <w:szCs w:val="16"/>
-        </w:rPr>
-        <w:tab/>
-        <w:t xml:space="preserve">Decay </w:t>
-      </w:r>
-      <w:proofErr w:type="spellStart"/>
-      <w:r>
-        <w:rPr>
-          <w:sz w:val="16"/>
-          <w:szCs w:val="16"/>
-        </w:rPr>
-        <w:t>Denitrif</w:t>
-      </w:r>
-      <w:proofErr w:type="spellEnd"/>
-    </w:p>
-    <w:p>
-      <w:pPr>
-        <w:pStyle w:val="textinputfile"/>
-        <w:ind w:hanging="376"/>
-        <w:rPr>
-          <w:sz w:val="16"/>
-          <w:szCs w:val="16"/>
-        </w:rPr>
-      </w:pPr>
-      <w:r>
-        <w:rPr>
-          <w:sz w:val="16"/>
-          <w:szCs w:val="16"/>
-        </w:rPr>
-        <w:t>&gt;&gt;</w:t>
-      </w:r>
-      <w:r>
-        <w:rPr>
-          <w:sz w:val="16"/>
-          <w:szCs w:val="16"/>
-        </w:rPr>
-        <w:tab/>
-      </w:r>
-      <w:r>
-        <w:rPr>
-          <w:sz w:val="16"/>
-          <w:szCs w:val="16"/>
-        </w:rPr>
-        <w:t xml:space="preserve"> </w:t>
-      </w:r>
-      <w:r>
-        <w:rPr>
-          <w:sz w:val="16"/>
-          <w:szCs w:val="16"/>
-        </w:rPr>
-        <w:t>Depth</w:t>
-      </w:r>
-      <w:r>
-        <w:rPr>
-          <w:sz w:val="16"/>
-          <w:szCs w:val="16"/>
-        </w:rPr>
-        <w:tab/>
-        <w:t>Clay</w:t>
-      </w:r>
-      <w:r>
-        <w:rPr>
-          <w:sz w:val="16"/>
-          <w:szCs w:val="16"/>
-        </w:rPr>
-        <w:tab/>
-      </w:r>
-      <w:r>
-        <w:rPr>
-          <w:sz w:val="16"/>
-          <w:szCs w:val="16"/>
-        </w:rPr>
-        <w:tab/>
-      </w:r>
-      <w:r>
-        <w:rPr>
-          <w:sz w:val="16"/>
-          <w:szCs w:val="16"/>
-        </w:rPr>
-        <w:t>Sand</w:t>
-      </w:r>
-      <w:r>
-        <w:rPr>
-          <w:sz w:val="16"/>
-          <w:szCs w:val="16"/>
-        </w:rPr>
-        <w:tab/>
-      </w:r>
-      <w:r>
-        <w:rPr>
-          <w:sz w:val="16"/>
-          <w:szCs w:val="16"/>
-        </w:rPr>
-        <w:tab/>
-      </w:r>
-      <w:r>
-        <w:rPr>
-          <w:sz w:val="16"/>
-          <w:szCs w:val="16"/>
-        </w:rPr>
-        <w:t>Cap</w:t>
-      </w:r>
-      <w:r>
-        <w:rPr>
-          <w:sz w:val="16"/>
-          <w:szCs w:val="16"/>
-        </w:rPr>
-        <w:tab/>
-      </w:r>
-      <w:r>
-        <w:rPr>
-          <w:sz w:val="16"/>
-          <w:szCs w:val="16"/>
-        </w:rPr>
-        <w:tab/>
-      </w:r>
-      <w:proofErr w:type="gramStart"/>
-      <w:r>
-        <w:rPr>
-          <w:sz w:val="16"/>
-          <w:szCs w:val="16"/>
-        </w:rPr>
-        <w:t>Point</w:t>
-      </w:r>
-      <w:r>
-        <w:rPr>
-          <w:sz w:val="16"/>
-          <w:szCs w:val="16"/>
-        </w:rPr>
-        <w:t xml:space="preserve">  </w:t>
-      </w:r>
-      <w:proofErr w:type="spellStart"/>
-      <w:r>
-        <w:rPr>
-          <w:sz w:val="16"/>
-          <w:szCs w:val="16"/>
-        </w:rPr>
-        <w:t>Fract</w:t>
-      </w:r>
-      <w:proofErr w:type="spellEnd"/>
-      <w:proofErr w:type="gramEnd"/>
-      <w:r>
-        <w:rPr>
-          <w:sz w:val="16"/>
-          <w:szCs w:val="16"/>
-        </w:rPr>
-        <w:tab/>
-      </w:r>
-      <w:proofErr w:type="spellStart"/>
-      <w:r>
-        <w:rPr>
-          <w:sz w:val="16"/>
-          <w:szCs w:val="16"/>
-        </w:rPr>
-        <w:t>Fract</w:t>
-      </w:r>
-      <w:proofErr w:type="spellEnd"/>
-      <w:r>
-        <w:rPr>
-          <w:sz w:val="16"/>
-          <w:szCs w:val="16"/>
-        </w:rPr>
-        <w:tab/>
-      </w:r>
-      <w:r>
-        <w:rPr>
-          <w:sz w:val="16"/>
-          <w:szCs w:val="16"/>
-        </w:rPr>
-        <w:tab/>
-      </w:r>
-      <w:r>
-        <w:rPr>
-          <w:sz w:val="16"/>
-          <w:szCs w:val="16"/>
-        </w:rPr>
-        <w:tab/>
-        <w:t>N</w:t>
-      </w:r>
-      <w:r>
-        <w:rPr>
-          <w:sz w:val="16"/>
-          <w:szCs w:val="16"/>
-        </w:rPr>
-        <w:tab/>
-      </w:r>
-      <w:r>
-        <w:rPr>
-          <w:sz w:val="16"/>
-          <w:szCs w:val="16"/>
-        </w:rPr>
-        <w:tab/>
-        <w:t>N</w:t>
-      </w:r>
-      <w:r>
-        <w:rPr>
-          <w:sz w:val="16"/>
-          <w:szCs w:val="16"/>
-        </w:rPr>
-        <w:tab/>
-      </w:r>
-      <w:r>
-        <w:rPr>
-          <w:sz w:val="16"/>
-          <w:szCs w:val="16"/>
-        </w:rPr>
-        <w:tab/>
-      </w:r>
-      <w:proofErr w:type="spellStart"/>
-      <w:r>
-        <w:rPr>
-          <w:sz w:val="16"/>
-          <w:szCs w:val="16"/>
-        </w:rPr>
-        <w:t>itude</w:t>
-      </w:r>
-      <w:proofErr w:type="spellEnd"/>
-      <w:r>
-        <w:rPr>
-          <w:sz w:val="16"/>
-          <w:szCs w:val="16"/>
-        </w:rPr>
-        <w:t xml:space="preserve">   </w:t>
-      </w:r>
-      <w:r>
-        <w:rPr>
-          <w:sz w:val="16"/>
-          <w:szCs w:val="16"/>
-        </w:rPr>
-        <w:t>Rate</w:t>
-      </w:r>
-      <w:r>
-        <w:rPr>
-          <w:sz w:val="16"/>
-          <w:szCs w:val="16"/>
-        </w:rPr>
-        <w:tab/>
-      </w:r>
-      <w:r>
-        <w:rPr>
-          <w:sz w:val="16"/>
-          <w:szCs w:val="16"/>
-        </w:rPr>
-        <w:t xml:space="preserve"> </w:t>
-      </w:r>
-      <w:r>
-        <w:rPr>
-          <w:sz w:val="16"/>
-          <w:szCs w:val="16"/>
-        </w:rPr>
-        <w:t>Rate</w:t>
-      </w:r>
-      <w:r>
-        <w:rPr>
-          <w:sz w:val="16"/>
-          <w:szCs w:val="16"/>
-        </w:rPr>
-        <w:tab/>
-        <w:t>Rate</w:t>
-      </w:r>
-      <w:r>
-        <w:rPr>
-          <w:sz w:val="16"/>
-          <w:szCs w:val="16"/>
-        </w:rPr>
-        <w:tab/>
-      </w:r>
-      <w:r>
-        <w:rPr>
-          <w:sz w:val="16"/>
-          <w:szCs w:val="16"/>
-        </w:rPr>
-        <w:tab/>
-        <w:t>Rate</w:t>
-      </w:r>
-    </w:p>
-    <w:p>
-      <w:pPr>
-        <w:pStyle w:val="textinputfile"/>
-        <w:ind w:hanging="376"/>
-        <w:rPr>
-          <w:sz w:val="16"/>
-          <w:szCs w:val="16"/>
-        </w:rPr>
-      </w:pPr>
-      <w:r>
-        <w:rPr>
-          <w:sz w:val="16"/>
-          <w:szCs w:val="16"/>
-        </w:rPr>
-        <w:tab/>
-      </w:r>
-      <w:r>
-        <w:rPr>
-          <w:sz w:val="16"/>
-          <w:szCs w:val="16"/>
-        </w:rPr>
-        <w:t xml:space="preserve"> </w:t>
+        <w:tab/>
       </w:r>
       <w:r>
         <w:rPr>
@@ -32496,7 +32209,7 @@
         <w:rFonts w:ascii="Arial" w:hAnsi="Arial" w:cs="Arial"/>
         <w:noProof/>
       </w:rPr>
-      <w:t>18</w:t>
+      <w:t>3</w:t>
     </w:r>
     <w:r>
       <w:rPr>
@@ -35162,7 +34875,7 @@
 </file>
 
 <file path=customXml/itemProps1.xml><?xml version="1.0" encoding="utf-8"?>
-<ds:datastoreItem xmlns:ds="http://schemas.openxmlformats.org/officeDocument/2006/customXml" ds:itemID="{F3A010DE-9A5C-4963-9BA2-60BF20A4E29F}">
+<ds:datastoreItem xmlns:ds="http://schemas.openxmlformats.org/officeDocument/2006/customXml" ds:itemID="{6B2484A7-E8FC-4ABE-A5A5-9800AF625BCF}">
   <ds:schemaRefs>
     <ds:schemaRef ds:uri="http://schemas.openxmlformats.org/officeDocument/2006/bibliography"/>
   </ds:schemaRefs>

</xml_diff>